<commit_message>
Collecting data in different environments, adding global-localization tag
</commit_message>
<xml_diff>
--- a/img/Architecture.docx
+++ b/img/Architecture.docx
@@ -265,7 +265,7 @@
           </mc:Choice>
           <mc:Fallback>
             <w:pict>
-              <v:line w14:anchorId="6D8645D4" id="Straight Connector 174" o:spid="_x0000_s1026" style="position:absolute;flip:y;z-index:251804672;visibility:visible;mso-wrap-style:square;mso-width-percent:0;mso-height-percent:0;mso-wrap-distance-left:9pt;mso-wrap-distance-top:0;mso-wrap-distance-right:9pt;mso-wrap-distance-bottom:0;mso-position-horizontal:absolute;mso-position-horizontal-relative:text;mso-position-vertical:absolute;mso-position-vertical-relative:text;mso-width-percent:0;mso-height-percent:0;mso-width-relative:margin;mso-height-relative:margin" from="100.3pt,-28.8pt" to="131.15pt,11.85pt" o:gfxdata="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" strokecolor="#ffc000 [3207]">
+              <v:line w14:anchorId="43DF70FF" id="Straight Connector 174" o:spid="_x0000_s1026" style="position:absolute;flip:y;z-index:251804672;visibility:visible;mso-wrap-style:square;mso-width-percent:0;mso-height-percent:0;mso-wrap-distance-left:9pt;mso-wrap-distance-top:0;mso-wrap-distance-right:9pt;mso-wrap-distance-bottom:0;mso-position-horizontal:absolute;mso-position-horizontal-relative:text;mso-position-vertical:absolute;mso-position-vertical-relative:text;mso-width-percent:0;mso-height-percent:0;mso-width-relative:margin;mso-height-relative:margin" from="100.3pt,-28.8pt" to="131.15pt,11.85pt" o:gfxdata="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" strokecolor="#ffc000 [3207]">
                 <v:stroke dashstyle="dash"/>
               </v:line>
             </w:pict>
@@ -1013,7 +1013,7 @@
           </mc:Choice>
           <mc:Fallback>
             <w:pict>
-              <v:line w14:anchorId="2E1E604F" id="Straight Connector 27" o:spid="_x0000_s1026" style="position:absolute;flip:x y;z-index:251704320;visibility:visible;mso-wrap-style:square;mso-width-percent:0;mso-height-percent:0;mso-wrap-distance-left:9pt;mso-wrap-distance-top:0;mso-wrap-distance-right:9pt;mso-wrap-distance-bottom:0;mso-position-horizontal:absolute;mso-position-horizontal-relative:text;mso-position-vertical:absolute;mso-position-vertical-relative:text;mso-width-percent:0;mso-height-percent:0;mso-width-relative:margin;mso-height-relative:margin" from="36.5pt,-28.8pt" to="90pt,11.85pt" o:gfxdata="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" strokecolor="#ffc000 [3207]">
+              <v:line w14:anchorId="4E04FF7C" id="Straight Connector 27" o:spid="_x0000_s1026" style="position:absolute;flip:x y;z-index:251704320;visibility:visible;mso-wrap-style:square;mso-width-percent:0;mso-height-percent:0;mso-wrap-distance-left:9pt;mso-wrap-distance-top:0;mso-wrap-distance-right:9pt;mso-wrap-distance-bottom:0;mso-position-horizontal:absolute;mso-position-horizontal-relative:text;mso-position-vertical:absolute;mso-position-vertical-relative:text;mso-width-percent:0;mso-height-percent:0;mso-width-relative:margin;mso-height-relative:margin" from="36.5pt,-28.8pt" to="90pt,11.85pt" o:gfxdata="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" strokecolor="#ffc000 [3207]">
                 <v:stroke dashstyle="dash"/>
               </v:line>
             </w:pict>
@@ -1091,7 +1091,7 @@
           </mc:Choice>
           <mc:Fallback>
             <w:pict>
-              <v:line w14:anchorId="4AB97B1E" id="Straight Connector 22" o:spid="_x0000_s1026" style="position:absolute;flip:y;z-index:251694080;visibility:visible;mso-wrap-style:square;mso-width-percent:0;mso-height-percent:0;mso-wrap-distance-left:9pt;mso-wrap-distance-top:0;mso-wrap-distance-right:9pt;mso-wrap-distance-bottom:0;mso-position-horizontal:absolute;mso-position-horizontal-relative:text;mso-position-vertical:absolute;mso-position-vertical-relative:text;mso-width-percent:0;mso-height-percent:0;mso-width-relative:margin;mso-height-relative:margin" from="102.3pt,-14.4pt" to="181.5pt,16.45pt" o:gfxdata="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" strokecolor="#ffc000 [3207]">
+              <v:line w14:anchorId="4AA7814F" id="Straight Connector 22" o:spid="_x0000_s1026" style="position:absolute;flip:y;z-index:251694080;visibility:visible;mso-wrap-style:square;mso-width-percent:0;mso-height-percent:0;mso-wrap-distance-left:9pt;mso-wrap-distance-top:0;mso-wrap-distance-right:9pt;mso-wrap-distance-bottom:0;mso-position-horizontal:absolute;mso-position-horizontal-relative:text;mso-position-vertical:absolute;mso-position-vertical-relative:text;mso-width-percent:0;mso-height-percent:0;mso-width-relative:margin;mso-height-relative:margin" from="102.3pt,-14.4pt" to="181.5pt,16.45pt" o:gfxdata="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" strokecolor="#ffc000 [3207]">
                 <v:stroke dashstyle="dash"/>
               </v:line>
             </w:pict>
@@ -1166,7 +1166,7 @@
           </mc:Choice>
           <mc:Fallback>
             <w:pict>
-              <v:line w14:anchorId="1F73182C" id="Straight Connector 21" o:spid="_x0000_s1026" style="position:absolute;flip:y;z-index:251692032;visibility:visible;mso-wrap-style:square;mso-width-percent:0;mso-wrap-distance-left:9pt;mso-wrap-distance-top:0;mso-wrap-distance-right:9pt;mso-wrap-distance-bottom:0;mso-position-horizontal:absolute;mso-position-horizontal-relative:text;mso-position-vertical:absolute;mso-position-vertical-relative:text;mso-width-percent:0;mso-width-relative:margin" from="95.65pt,-28.8pt" to="102.3pt,11.85pt" o:gfxdata="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" strokecolor="#ffc000 [3207]">
+              <v:line w14:anchorId="4FCACBB9" id="Straight Connector 21" o:spid="_x0000_s1026" style="position:absolute;flip:y;z-index:251692032;visibility:visible;mso-wrap-style:square;mso-width-percent:0;mso-wrap-distance-left:9pt;mso-wrap-distance-top:0;mso-wrap-distance-right:9pt;mso-wrap-distance-bottom:0;mso-position-horizontal:absolute;mso-position-horizontal-relative:text;mso-position-vertical:absolute;mso-position-vertical-relative:text;mso-width-percent:0;mso-width-relative:margin" from="95.65pt,-28.8pt" to="102.3pt,11.85pt" o:gfxdata="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" strokecolor="#ffc000 [3207]">
                 <v:stroke dashstyle="dash"/>
               </v:line>
             </w:pict>
@@ -1243,7 +1243,7 @@
           </mc:Choice>
           <mc:Fallback>
             <w:pict>
-              <v:rect w14:anchorId="48D0405F" id="Rectangle 18" o:spid="_x0000_s1026" style="position:absolute;margin-left:28.8pt;margin-top:-28.8pt;width:152.75pt;height:140.9pt;z-index:251688960;visibility:visible;mso-wrap-style:square;mso-width-percent:0;mso-height-percent:0;mso-wrap-distance-left:9pt;mso-wrap-distance-top:0;mso-wrap-distance-right:9pt;mso-wrap-distance-bottom:0;mso-position-horizontal:absolute;mso-position-horizontal-relative:text;mso-position-vertical:absolute;mso-position-vertical-relative:text;mso-width-percent:0;mso-height-percent:0;mso-width-relative:margin;mso-height-relative:margin;v-text-anchor:middle" o:gfxdata="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" filled="f" strokecolor="#525252 [1606]" strokeweight="1pt"/>
+              <v:rect w14:anchorId="5F4A574D" id="Rectangle 18" o:spid="_x0000_s1026" style="position:absolute;margin-left:28.8pt;margin-top:-28.8pt;width:152.75pt;height:140.9pt;z-index:251688960;visibility:visible;mso-wrap-style:square;mso-width-percent:0;mso-height-percent:0;mso-wrap-distance-left:9pt;mso-wrap-distance-top:0;mso-wrap-distance-right:9pt;mso-wrap-distance-bottom:0;mso-position-horizontal:absolute;mso-position-horizontal-relative:text;mso-position-vertical:absolute;mso-position-vertical-relative:text;mso-width-percent:0;mso-height-percent:0;mso-width-relative:margin;mso-height-relative:margin;v-text-anchor:middle" o:gfxdata="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" filled="f" strokecolor="#525252 [1606]" strokeweight="1pt"/>
             </w:pict>
           </mc:Fallback>
         </mc:AlternateContent>
@@ -1311,7 +1311,7 @@
           </mc:Choice>
           <mc:Fallback>
             <w:pict>
-              <v:shapetype w14:anchorId="16F9E363" id="_x0000_t22" coordsize="21600,21600" o:spt="22" adj="5400" path="m10800,qx0@1l0@2qy10800,21600,21600@2l21600@1qy10800,xem0@1qy10800@0,21600@1nfe">
+              <v:shapetype w14:anchorId="559AC8D2" id="_x0000_t22" coordsize="21600,21600" o:spt="22" adj="5400" path="m10800,qx0@1l0@2qy10800,21600,21600@2l21600@1qy10800,xem0@1qy10800@0,21600@1nfe">
                 <v:formulas>
                   <v:f eqn="val #0"/>
                   <v:f eqn="prod #0 1 2"/>
@@ -1777,7 +1777,7 @@
           </mc:Choice>
           <mc:Fallback>
             <w:pict>
-              <v:line w14:anchorId="293B64F5" id="Straight Connector 26" o:spid="_x0000_s1026" style="position:absolute;flip:x;z-index:251702272;visibility:visible;mso-wrap-style:square;mso-width-percent:0;mso-height-percent:0;mso-wrap-distance-left:9pt;mso-wrap-distance-top:0;mso-wrap-distance-right:9pt;mso-wrap-distance-bottom:0;mso-position-horizontal:absolute;mso-position-horizontal-relative:text;mso-position-vertical:absolute;mso-position-vertical-relative:text;mso-width-percent:0;mso-height-percent:0;mso-width-relative:margin;mso-height-relative:margin" from="28.8pt,1.8pt" to="91.5pt,24.45pt" o:gfxdata="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" strokecolor="#ffc000 [3207]">
+              <v:line w14:anchorId="66FF535C" id="Straight Connector 26" o:spid="_x0000_s1026" style="position:absolute;flip:x;z-index:251702272;visibility:visible;mso-wrap-style:square;mso-width-percent:0;mso-height-percent:0;mso-wrap-distance-left:9pt;mso-wrap-distance-top:0;mso-wrap-distance-right:9pt;mso-wrap-distance-bottom:0;mso-position-horizontal:absolute;mso-position-horizontal-relative:text;mso-position-vertical:absolute;mso-position-vertical-relative:text;mso-width-percent:0;mso-height-percent:0;mso-width-relative:margin;mso-height-relative:margin" from="28.8pt,1.8pt" to="91.5pt,24.45pt" o:gfxdata="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" strokecolor="#ffc000 [3207]">
                 <v:stroke dashstyle="dash"/>
               </v:line>
             </w:pict>
@@ -1855,7 +1855,7 @@
           </mc:Choice>
           <mc:Fallback>
             <w:pict>
-              <v:line w14:anchorId="4B6FB16C" id="Straight Connector 25" o:spid="_x0000_s1026" style="position:absolute;flip:x;z-index:251700224;visibility:visible;mso-wrap-style:square;mso-width-percent:0;mso-height-percent:0;mso-wrap-distance-left:9pt;mso-wrap-distance-top:0;mso-wrap-distance-right:9pt;mso-wrap-distance-bottom:0;mso-position-horizontal:absolute;mso-position-horizontal-relative:text;mso-position-vertical:absolute;mso-position-vertical-relative:text;mso-width-percent:0;mso-height-percent:0;mso-width-relative:margin;mso-height-relative:margin" from="36.5pt,4.9pt" to="91.55pt,97.45pt" o:gfxdata="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" strokecolor="#ffc000 [3207]">
+              <v:line w14:anchorId="37D3445B" id="Straight Connector 25" o:spid="_x0000_s1026" style="position:absolute;flip:x;z-index:251700224;visibility:visible;mso-wrap-style:square;mso-width-percent:0;mso-height-percent:0;mso-wrap-distance-left:9pt;mso-wrap-distance-top:0;mso-wrap-distance-right:9pt;mso-wrap-distance-bottom:0;mso-position-horizontal:absolute;mso-position-horizontal-relative:text;mso-position-vertical:absolute;mso-position-vertical-relative:text;mso-width-percent:0;mso-height-percent:0;mso-width-relative:margin;mso-height-relative:margin" from="36.5pt,4.9pt" to="91.55pt,97.45pt" o:gfxdata="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" strokecolor="#ffc000 [3207]">
                 <v:stroke dashstyle="dash"/>
               </v:line>
             </w:pict>
@@ -1933,7 +1933,7 @@
           </mc:Choice>
           <mc:Fallback>
             <w:pict>
-              <v:line w14:anchorId="3284C6E4" id="Straight Connector 24" o:spid="_x0000_s1026" style="position:absolute;z-index:251698176;visibility:visible;mso-wrap-style:square;mso-width-percent:0;mso-height-percent:0;mso-wrap-distance-left:9pt;mso-wrap-distance-top:0;mso-wrap-distance-right:9pt;mso-wrap-distance-bottom:0;mso-position-horizontal:absolute;mso-position-horizontal-relative:text;mso-position-vertical:absolute;mso-position-vertical-relative:text;mso-width-percent:0;mso-height-percent:0;mso-width-relative:margin;mso-height-relative:margin" from="95.65pt,4.9pt" to="118.25pt,94.4pt" o:gfxdata="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" strokecolor="#ffc000 [3207]">
+              <v:line w14:anchorId="02A814C5" id="Straight Connector 24" o:spid="_x0000_s1026" style="position:absolute;z-index:251698176;visibility:visible;mso-wrap-style:square;mso-width-percent:0;mso-height-percent:0;mso-wrap-distance-left:9pt;mso-wrap-distance-top:0;mso-wrap-distance-right:9pt;mso-wrap-distance-bottom:0;mso-position-horizontal:absolute;mso-position-horizontal-relative:text;mso-position-vertical:absolute;mso-position-vertical-relative:text;mso-width-percent:0;mso-height-percent:0;mso-width-relative:margin;mso-height-relative:margin" from="95.65pt,4.9pt" to="118.25pt,94.4pt" o:gfxdata="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" strokecolor="#ffc000 [3207]">
                 <v:stroke dashstyle="dash"/>
               </v:line>
             </w:pict>
@@ -2011,7 +2011,7 @@
           </mc:Choice>
           <mc:Fallback>
             <w:pict>
-              <v:line w14:anchorId="578A7A8F" id="Straight Connector 23" o:spid="_x0000_s1026" style="position:absolute;z-index:251696128;visibility:visible;mso-wrap-style:square;mso-width-percent:0;mso-height-percent:0;mso-wrap-distance-left:9pt;mso-wrap-distance-top:0;mso-wrap-distance-right:9pt;mso-wrap-distance-bottom:0;mso-position-horizontal:absolute;mso-position-horizontal-relative:text;mso-position-vertical:absolute;mso-position-vertical-relative:text;mso-width-percent:0;mso-height-percent:0;mso-width-relative:margin;mso-height-relative:margin" from="102.35pt,4.9pt" to="181.5pt,46.05pt" o:gfxdata="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" strokecolor="#ffc000 [3207]">
+              <v:line w14:anchorId="1032702C" id="Straight Connector 23" o:spid="_x0000_s1026" style="position:absolute;z-index:251696128;visibility:visible;mso-wrap-style:square;mso-width-percent:0;mso-height-percent:0;mso-wrap-distance-left:9pt;mso-wrap-distance-top:0;mso-wrap-distance-right:9pt;mso-wrap-distance-bottom:0;mso-position-horizontal:absolute;mso-position-horizontal-relative:text;mso-position-vertical:absolute;mso-position-vertical-relative:text;mso-width-percent:0;mso-height-percent:0;mso-width-relative:margin;mso-height-relative:margin" from="102.35pt,4.9pt" to="181.5pt,46.05pt" o:gfxdata="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" strokecolor="#ffc000 [3207]">
                 <v:stroke dashstyle="dash"/>
               </v:line>
             </w:pict>
@@ -2090,7 +2090,7 @@
           </mc:Choice>
           <mc:Fallback>
             <w:pict>
-              <v:oval w14:anchorId="4DC89C99" id="Oval 20" o:spid="_x0000_s1026" style="position:absolute;margin-left:91.75pt;margin-top:7.6pt;width:8.7pt;height:8.4pt;flip:y;z-index:251691008;visibility:visible;mso-wrap-style:square;mso-width-percent:0;mso-height-percent:0;mso-wrap-distance-left:9pt;mso-wrap-distance-top:0;mso-wrap-distance-right:9pt;mso-wrap-distance-bottom:0;mso-position-horizontal:absolute;mso-position-horizontal-relative:text;mso-position-vertical:absolute;mso-position-vertical-relative:text;mso-width-percent:0;mso-height-percent:0;mso-width-relative:margin;mso-height-relative:margin;v-text-anchor:middle" o:gfxdata="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" fillcolor="#c00000" strokecolor="#1f3763 [1604]" strokeweight="1pt">
+              <v:oval w14:anchorId="45A9AEC8" id="Oval 20" o:spid="_x0000_s1026" style="position:absolute;margin-left:91.75pt;margin-top:7.6pt;width:8.7pt;height:8.4pt;flip:y;z-index:251691008;visibility:visible;mso-wrap-style:square;mso-width-percent:0;mso-height-percent:0;mso-wrap-distance-left:9pt;mso-wrap-distance-top:0;mso-wrap-distance-right:9pt;mso-wrap-distance-bottom:0;mso-position-horizontal:absolute;mso-position-horizontal-relative:text;mso-position-vertical:absolute;mso-position-vertical-relative:text;mso-width-percent:0;mso-height-percent:0;mso-width-relative:margin;mso-height-relative:margin;v-text-anchor:middle" o:gfxdata="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" fillcolor="#c00000" strokecolor="#1f3763 [1604]" strokeweight="1pt">
                 <v:stroke joinstyle="miter"/>
               </v:oval>
             </w:pict>
@@ -2486,16 +2486,16 @@
         <mc:AlternateContent>
           <mc:Choice Requires="wps">
             <w:drawing>
-              <wp:anchor distT="0" distB="0" distL="114300" distR="114300" simplePos="0" relativeHeight="251718656" behindDoc="0" locked="0" layoutInCell="1" allowOverlap="1" wp14:anchorId="1C4D67CF" wp14:editId="142C02DE">
+              <wp:anchor distT="0" distB="0" distL="114300" distR="114300" simplePos="0" relativeHeight="251718656" behindDoc="0" locked="0" layoutInCell="1" allowOverlap="1" wp14:anchorId="1C4D67CF" wp14:editId="1D11FFDE">
                 <wp:simplePos x="0" y="0"/>
                 <wp:positionH relativeFrom="column">
-                  <wp:posOffset>359229</wp:posOffset>
+                  <wp:posOffset>360219</wp:posOffset>
                 </wp:positionH>
                 <wp:positionV relativeFrom="paragraph">
-                  <wp:posOffset>160655</wp:posOffset>
+                  <wp:posOffset>161579</wp:posOffset>
                 </wp:positionV>
-                <wp:extent cx="1945821" cy="522514"/>
-                <wp:effectExtent l="0" t="0" r="10160" b="11430"/>
+                <wp:extent cx="1943908" cy="572654"/>
+                <wp:effectExtent l="0" t="0" r="12065" b="12065"/>
                 <wp:wrapNone/>
                 <wp:docPr id="52" name="Text Box 52"/>
                 <wp:cNvGraphicFramePr/>
@@ -2506,7 +2506,7 @@
                       <wps:spPr>
                         <a:xfrm>
                           <a:off x="0" y="0"/>
-                          <a:ext cx="1945821" cy="522514"/>
+                          <a:ext cx="1943908" cy="572654"/>
                         </a:xfrm>
                         <a:prstGeom prst="rect">
                           <a:avLst/>
@@ -2600,10 +2600,10 @@
                                 <w:lang w:val="en-US"/>
                               </w:rPr>
                               <w:drawing>
-                                <wp:inline distT="0" distB="0" distL="0" distR="0" wp14:anchorId="54C72C4E" wp14:editId="5249CD47">
-                                  <wp:extent cx="764540" cy="166533"/>
+                                <wp:inline distT="0" distB="0" distL="0" distR="0" wp14:anchorId="4B7179F8" wp14:editId="3EB0FB04">
+                                  <wp:extent cx="946728" cy="166624"/>
                                   <wp:effectExtent l="0" t="0" r="0" b="0"/>
-                                  <wp:docPr id="181" name="Picture 181"/>
+                                  <wp:docPr id="230" name="Picture 230"/>
                                   <wp:cNvGraphicFramePr>
                                     <a:graphicFrameLocks xmlns:a="http://schemas.openxmlformats.org/drawingml/2006/main" noChangeAspect="1"/>
                                   </wp:cNvGraphicFramePr>
@@ -2611,7 +2611,7 @@
                                     <a:graphicData uri="http://schemas.openxmlformats.org/drawingml/2006/picture">
                                       <pic:pic xmlns:pic="http://schemas.openxmlformats.org/drawingml/2006/picture">
                                         <pic:nvPicPr>
-                                          <pic:cNvPr id="181" name="imgservice_SW3WHN.tiff"/>
+                                          <pic:cNvPr id="230" name="imgservice_kEi0vs.tiff"/>
                                           <pic:cNvPicPr/>
                                         </pic:nvPicPr>
                                         <pic:blipFill>
@@ -2629,7 +2629,7 @@
                                         <pic:spPr>
                                           <a:xfrm>
                                             <a:off x="0" y="0"/>
-                                            <a:ext cx="791736" cy="172457"/>
+                                            <a:ext cx="996588" cy="175399"/>
                                           </a:xfrm>
                                           <a:prstGeom prst="rect">
                                             <a:avLst/>
@@ -2664,7 +2664,7 @@
           </mc:Choice>
           <mc:Fallback>
             <w:pict>
-              <v:shape w14:anchorId="1C4D67CF" id="Text Box 52" o:spid="_x0000_s1035" type="#_x0000_t202" style="position:absolute;margin-left:28.3pt;margin-top:12.65pt;width:153.2pt;height:41.15pt;z-index:251718656;visibility:visible;mso-wrap-style:square;mso-width-percent:0;mso-height-percent:0;mso-wrap-distance-left:9pt;mso-wrap-distance-top:0;mso-wrap-distance-right:9pt;mso-wrap-distance-bottom:0;mso-position-horizontal:absolute;mso-position-horizontal-relative:text;mso-position-vertical:absolute;mso-position-vertical-relative:text;mso-width-percent:0;mso-height-percent:0;mso-width-relative:margin;mso-height-relative:margin;v-text-anchor:top" o:gfxdata="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" fillcolor="white [3201]" strokeweight=".5pt">
+              <v:shape w14:anchorId="1C4D67CF" id="Text Box 52" o:spid="_x0000_s1035" type="#_x0000_t202" style="position:absolute;margin-left:28.35pt;margin-top:12.7pt;width:153.05pt;height:45.1pt;z-index:251718656;visibility:visible;mso-wrap-style:square;mso-width-percent:0;mso-height-percent:0;mso-wrap-distance-left:9pt;mso-wrap-distance-top:0;mso-wrap-distance-right:9pt;mso-wrap-distance-bottom:0;mso-position-horizontal:absolute;mso-position-horizontal-relative:text;mso-position-vertical:absolute;mso-position-vertical-relative:text;mso-width-percent:0;mso-height-percent:0;mso-width-relative:margin;mso-height-relative:margin;v-text-anchor:top" o:gfxdata="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" fillcolor="white [3201]" strokeweight=".5pt">
                 <v:textbox>
                   <w:txbxContent>
                     <w:p>
@@ -2745,10 +2745,10 @@
                           <w:lang w:val="en-US"/>
                         </w:rPr>
                         <w:drawing>
-                          <wp:inline distT="0" distB="0" distL="0" distR="0" wp14:anchorId="54C72C4E" wp14:editId="5249CD47">
-                            <wp:extent cx="764540" cy="166533"/>
+                          <wp:inline distT="0" distB="0" distL="0" distR="0" wp14:anchorId="4B7179F8" wp14:editId="3EB0FB04">
+                            <wp:extent cx="946728" cy="166624"/>
                             <wp:effectExtent l="0" t="0" r="0" b="0"/>
-                            <wp:docPr id="181" name="Picture 181"/>
+                            <wp:docPr id="230" name="Picture 230"/>
                             <wp:cNvGraphicFramePr>
                               <a:graphicFrameLocks xmlns:a="http://schemas.openxmlformats.org/drawingml/2006/main" noChangeAspect="1"/>
                             </wp:cNvGraphicFramePr>
@@ -2756,7 +2756,7 @@
                               <a:graphicData uri="http://schemas.openxmlformats.org/drawingml/2006/picture">
                                 <pic:pic xmlns:pic="http://schemas.openxmlformats.org/drawingml/2006/picture">
                                   <pic:nvPicPr>
-                                    <pic:cNvPr id="181" name="imgservice_SW3WHN.tiff"/>
+                                    <pic:cNvPr id="230" name="imgservice_kEi0vs.tiff"/>
                                     <pic:cNvPicPr/>
                                   </pic:nvPicPr>
                                   <pic:blipFill>
@@ -2774,7 +2774,7 @@
                                   <pic:spPr>
                                     <a:xfrm>
                                       <a:off x="0" y="0"/>
-                                      <a:ext cx="791736" cy="172457"/>
+                                      <a:ext cx="996588" cy="175399"/>
                                     </a:xfrm>
                                     <a:prstGeom prst="rect">
                                       <a:avLst/>
@@ -2984,7 +2984,7 @@
           </mc:Choice>
           <mc:Fallback>
             <w:pict>
-              <v:oval w14:anchorId="7B9D127A" id="Oval 205" o:spid="_x0000_s1026" style="position:absolute;margin-left:216.65pt;margin-top:13.65pt;width:17.5pt;height:16.45pt;z-index:251832320;visibility:visible;mso-wrap-style:square;mso-width-percent:0;mso-height-percent:0;mso-wrap-distance-left:9pt;mso-wrap-distance-top:0;mso-wrap-distance-right:9pt;mso-wrap-distance-bottom:0;mso-position-horizontal:absolute;mso-position-horizontal-relative:text;mso-position-vertical:absolute;mso-position-vertical-relative:text;mso-width-percent:0;mso-height-percent:0;mso-width-relative:margin;mso-height-relative:margin;v-text-anchor:middle" o:gfxdata="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" filled="f" strokecolor="#70ad47 [3209]" strokeweight="1pt">
+              <v:oval w14:anchorId="27702682" id="Oval 205" o:spid="_x0000_s1026" style="position:absolute;margin-left:216.65pt;margin-top:13.65pt;width:17.5pt;height:16.45pt;z-index:251832320;visibility:visible;mso-wrap-style:square;mso-width-percent:0;mso-height-percent:0;mso-wrap-distance-left:9pt;mso-wrap-distance-top:0;mso-wrap-distance-right:9pt;mso-wrap-distance-bottom:0;mso-position-horizontal:absolute;mso-position-horizontal-relative:text;mso-position-vertical:absolute;mso-position-vertical-relative:text;mso-width-percent:0;mso-height-percent:0;mso-width-relative:margin;mso-height-relative:margin;v-text-anchor:middle" o:gfxdata="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" filled="f" strokecolor="#70ad47 [3209]" strokeweight="1pt">
                 <v:stroke joinstyle="miter"/>
               </v:oval>
             </w:pict>
@@ -3158,7 +3158,7 @@
           </mc:Choice>
           <mc:Fallback>
             <w:pict>
-              <v:roundrect w14:anchorId="304A3349" id="Rounded Rectangle 68" o:spid="_x0000_s1026" style="position:absolute;margin-left:211.35pt;margin-top:10.35pt;width:132.7pt;height:94.65pt;z-index:251657213;visibility:visible;mso-wrap-style:square;mso-width-percent:0;mso-height-percent:0;mso-wrap-distance-left:9pt;mso-wrap-distance-top:0;mso-wrap-distance-right:9pt;mso-wrap-distance-bottom:0;mso-position-horizontal:absolute;mso-position-horizontal-relative:text;mso-position-vertical:absolute;mso-position-vertical-relative:text;mso-width-percent:0;mso-height-percent:0;mso-width-relative:margin;mso-height-relative:margin;v-text-anchor:middle" arcsize="10923f" o:gfxdata="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" filled="f" strokecolor="#1f3763 [1604]" strokeweight="1pt">
+              <v:roundrect w14:anchorId="3A0BF478" id="Rounded Rectangle 68" o:spid="_x0000_s1026" style="position:absolute;margin-left:211.35pt;margin-top:10.35pt;width:132.7pt;height:94.65pt;z-index:251657213;visibility:visible;mso-wrap-style:square;mso-width-percent:0;mso-height-percent:0;mso-wrap-distance-left:9pt;mso-wrap-distance-top:0;mso-wrap-distance-right:9pt;mso-wrap-distance-bottom:0;mso-position-horizontal:absolute;mso-position-horizontal-relative:text;mso-position-vertical:absolute;mso-position-vertical-relative:text;mso-width-percent:0;mso-height-percent:0;mso-width-relative:margin;mso-height-relative:margin;v-text-anchor:middle" arcsize="10923f" o:gfxdata="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" filled="f" strokecolor="#1f3763 [1604]" strokeweight="1pt">
                 <v:stroke joinstyle="miter"/>
               </v:roundrect>
             </w:pict>
@@ -3332,7 +3332,7 @@
           </mc:Choice>
           <mc:Fallback>
             <w:pict>
-              <v:roundrect w14:anchorId="3013E54B" id="Rounded Rectangle 62" o:spid="_x0000_s1026" style="position:absolute;margin-left:13.35pt;margin-top:10.35pt;width:186.15pt;height:200.05pt;z-index:251659263;visibility:visible;mso-wrap-style:square;mso-width-percent:0;mso-height-percent:0;mso-wrap-distance-left:9pt;mso-wrap-distance-top:0;mso-wrap-distance-right:9pt;mso-wrap-distance-bottom:0;mso-position-horizontal:absolute;mso-position-horizontal-relative:text;mso-position-vertical:absolute;mso-position-vertical-relative:text;mso-width-percent:0;mso-height-percent:0;mso-width-relative:margin;mso-height-relative:margin;v-text-anchor:middle" arcsize="10923f" o:gfxdata="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" filled="f" strokecolor="#1f3763 [1604]" strokeweight="1pt">
+              <v:roundrect w14:anchorId="2AC55F62" id="Rounded Rectangle 62" o:spid="_x0000_s1026" style="position:absolute;margin-left:13.35pt;margin-top:10.35pt;width:186.15pt;height:200.05pt;z-index:251659263;visibility:visible;mso-wrap-style:square;mso-width-percent:0;mso-height-percent:0;mso-wrap-distance-left:9pt;mso-wrap-distance-top:0;mso-wrap-distance-right:9pt;mso-wrap-distance-bottom:0;mso-position-horizontal:absolute;mso-position-horizontal-relative:text;mso-position-vertical:absolute;mso-position-vertical-relative:text;mso-width-percent:0;mso-height-percent:0;mso-width-relative:margin;mso-height-relative:margin;v-text-anchor:middle" arcsize="10923f" o:gfxdata="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" filled="f" strokecolor="#1f3763 [1604]" strokeweight="1pt">
                 <v:stroke joinstyle="miter"/>
               </v:roundrect>
             </w:pict>
@@ -3525,7 +3525,7 @@
           </mc:Choice>
           <mc:Fallback>
             <w:pict>
-              <v:oval w14:anchorId="5B34B06F" id="Oval 204" o:spid="_x0000_s1026" style="position:absolute;margin-left:26.25pt;margin-top:3.8pt;width:17.5pt;height:16.45pt;z-index:251830272;visibility:visible;mso-wrap-style:square;mso-width-percent:0;mso-height-percent:0;mso-wrap-distance-left:9pt;mso-wrap-distance-top:0;mso-wrap-distance-right:9pt;mso-wrap-distance-bottom:0;mso-position-horizontal:absolute;mso-position-horizontal-relative:text;mso-position-vertical:absolute;mso-position-vertical-relative:text;mso-width-percent:0;mso-height-percent:0;mso-width-relative:margin;mso-height-relative:margin;v-text-anchor:middle" o:gfxdata="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" filled="f" strokecolor="#70ad47 [3209]" strokeweight="1pt">
+              <v:oval w14:anchorId="724BDE57" id="Oval 204" o:spid="_x0000_s1026" style="position:absolute;margin-left:26.25pt;margin-top:3.8pt;width:17.5pt;height:16.45pt;z-index:251830272;visibility:visible;mso-wrap-style:square;mso-width-percent:0;mso-height-percent:0;mso-wrap-distance-left:9pt;mso-wrap-distance-top:0;mso-wrap-distance-right:9pt;mso-wrap-distance-bottom:0;mso-position-horizontal:absolute;mso-position-horizontal-relative:text;mso-position-vertical:absolute;mso-position-vertical-relative:text;mso-width-percent:0;mso-height-percent:0;mso-width-relative:margin;mso-height-relative:margin;v-text-anchor:middle" o:gfxdata="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" filled="f" strokecolor="#70ad47 [3209]" strokeweight="1pt">
                 <v:stroke joinstyle="miter"/>
               </v:oval>
             </w:pict>
@@ -3609,7 +3609,7 @@
           </mc:Choice>
           <mc:Fallback>
             <w:pict>
-              <v:shapetype w14:anchorId="0E02A8F4" id="_x0000_t13" coordsize="21600,21600" o:spt="13" adj="16200,5400" path="m@0,l@0@1,0@1,0@2@0@2@0,21600,21600,10800xe">
+              <v:shapetype w14:anchorId="277242C8" id="_x0000_t13" coordsize="21600,21600" o:spt="13" adj="16200,5400" path="m@0,l@0@1,0@1,0@2@0@2@0,21600,21600,10800xe">
                 <v:stroke joinstyle="miter"/>
                 <v:formulas>
                   <v:f eqn="val #0"/>
@@ -3705,7 +3705,7 @@
           </mc:Choice>
           <mc:Fallback>
             <w:pict>
-              <v:roundrect w14:anchorId="5CEF6A12" id="Rounded Rectangle 70" o:spid="_x0000_s1026" style="position:absolute;margin-left:213.95pt;margin-top:4.2pt;width:127.05pt;height:61.7pt;z-index:251655163;visibility:visible;mso-wrap-style:square;mso-width-percent:0;mso-height-percent:0;mso-wrap-distance-left:9pt;mso-wrap-distance-top:0;mso-wrap-distance-right:9pt;mso-wrap-distance-bottom:0;mso-position-horizontal:absolute;mso-position-horizontal-relative:text;mso-position-vertical:absolute;mso-position-vertical-relative:text;mso-width-percent:0;mso-height-percent:0;mso-width-relative:margin;mso-height-relative:margin;v-text-anchor:middle" arcsize="10923f" o:gfxdata="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" filled="f" strokecolor="#ed7d31 [3205]" strokeweight="1pt">
+              <v:roundrect w14:anchorId="3DA6042F" id="Rounded Rectangle 70" o:spid="_x0000_s1026" style="position:absolute;margin-left:213.95pt;margin-top:4.2pt;width:127.05pt;height:61.7pt;z-index:251655163;visibility:visible;mso-wrap-style:square;mso-width-percent:0;mso-height-percent:0;mso-wrap-distance-left:9pt;mso-wrap-distance-top:0;mso-wrap-distance-right:9pt;mso-wrap-distance-bottom:0;mso-position-horizontal:absolute;mso-position-horizontal-relative:text;mso-position-vertical:absolute;mso-position-vertical-relative:text;mso-width-percent:0;mso-height-percent:0;mso-width-relative:margin;mso-height-relative:margin;v-text-anchor:middle" arcsize="10923f" o:gfxdata="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" filled="f" strokecolor="#ed7d31 [3205]" strokeweight="1pt">
                 <v:stroke joinstyle="miter"/>
               </v:roundrect>
             </w:pict>
@@ -3889,7 +3889,7 @@
           </mc:Choice>
           <mc:Fallback>
             <w:pict>
-              <v:roundrect w14:anchorId="1710A775" id="Rounded Rectangle 64" o:spid="_x0000_s1026" style="position:absolute;margin-left:28.8pt;margin-top:9.35pt;width:149.55pt;height:89.95pt;z-index:251722752;visibility:visible;mso-wrap-style:square;mso-height-percent:0;mso-wrap-distance-left:9pt;mso-wrap-distance-top:0;mso-wrap-distance-right:9pt;mso-wrap-distance-bottom:0;mso-position-horizontal:absolute;mso-position-horizontal-relative:text;mso-position-vertical:absolute;mso-position-vertical-relative:text;mso-height-percent:0;mso-height-relative:margin;v-text-anchor:middle" arcsize="10923f" o:gfxdata="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" filled="f" strokecolor="#ed7d31 [3205]" strokeweight="1pt">
+              <v:roundrect w14:anchorId="3BADC274" id="Rounded Rectangle 64" o:spid="_x0000_s1026" style="position:absolute;margin-left:28.8pt;margin-top:9.35pt;width:149.55pt;height:89.95pt;z-index:251722752;visibility:visible;mso-wrap-style:square;mso-height-percent:0;mso-wrap-distance-left:9pt;mso-wrap-distance-top:0;mso-wrap-distance-right:9pt;mso-wrap-distance-bottom:0;mso-position-horizontal:absolute;mso-position-horizontal-relative:text;mso-position-vertical:absolute;mso-position-vertical-relative:text;mso-height-percent:0;mso-height-relative:margin;v-text-anchor:middle" arcsize="10923f" o:gfxdata="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" filled="f" strokecolor="#ed7d31 [3205]" strokeweight="1pt">
                 <v:stroke joinstyle="miter"/>
               </v:roundrect>
             </w:pict>
@@ -4197,7 +4197,7 @@
           </mc:Choice>
           <mc:Fallback>
             <w:pict>
-              <v:shape w14:anchorId="49FE84BD" id="Right Arrow 201" o:spid="_x0000_s1026" type="#_x0000_t13" style="position:absolute;margin-left:266pt;margin-top:14.1pt;width:18pt;height:22.15pt;rotation:90;z-index:251825152;visibility:visible;mso-wrap-style:square;mso-width-percent:0;mso-height-percent:0;mso-wrap-distance-left:9pt;mso-wrap-distance-top:0;mso-wrap-distance-right:9pt;mso-wrap-distance-bottom:0;mso-position-horizontal:absolute;mso-position-horizontal-relative:text;mso-position-vertical:absolute;mso-position-vertical-relative:text;mso-width-percent:0;mso-height-percent:0;mso-width-relative:margin;mso-height-relative:margin;v-text-anchor:middle" o:gfxdata="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" adj="10800" fillcolor="#c5e0b3 [1305]" strokecolor="#1f3763 [1604]" strokeweight="1pt"/>
+              <v:shape w14:anchorId="6CC75A17" id="Right Arrow 201" o:spid="_x0000_s1026" type="#_x0000_t13" style="position:absolute;margin-left:266pt;margin-top:14.1pt;width:18pt;height:22.15pt;rotation:90;z-index:251825152;visibility:visible;mso-wrap-style:square;mso-width-percent:0;mso-height-percent:0;mso-wrap-distance-left:9pt;mso-wrap-distance-top:0;mso-wrap-distance-right:9pt;mso-wrap-distance-bottom:0;mso-position-horizontal:absolute;mso-position-horizontal-relative:text;mso-position-vertical:absolute;mso-position-vertical-relative:text;mso-width-percent:0;mso-height-percent:0;mso-width-relative:margin;mso-height-relative:margin;v-text-anchor:middle" o:gfxdata="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" adj="10800" fillcolor="#c5e0b3 [1305]" strokecolor="#1f3763 [1604]" strokeweight="1pt"/>
             </w:pict>
           </mc:Fallback>
         </mc:AlternateContent>
@@ -4383,7 +4383,7 @@
           </mc:Choice>
           <mc:Fallback>
             <w:pict>
-              <v:roundrect w14:anchorId="49A9A6B5" id="Rounded Rectangle 72" o:spid="_x0000_s1026" style="position:absolute;margin-left:211.35pt;margin-top:13.3pt;width:132.15pt;height:225.25pt;z-index:251736064;visibility:visible;mso-wrap-style:square;mso-width-percent:0;mso-height-percent:0;mso-wrap-distance-left:9pt;mso-wrap-distance-top:0;mso-wrap-distance-right:9pt;mso-wrap-distance-bottom:0;mso-position-horizontal:absolute;mso-position-horizontal-relative:text;mso-position-vertical:absolute;mso-position-vertical-relative:text;mso-width-percent:0;mso-height-percent:0;mso-width-relative:margin;mso-height-relative:margin;v-text-anchor:middle" arcsize="10923f" o:gfxdata="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" filled="f" strokecolor="#1f3763 [1604]" strokeweight="1pt">
+              <v:roundrect w14:anchorId="55422227" id="Rounded Rectangle 72" o:spid="_x0000_s1026" style="position:absolute;margin-left:211.35pt;margin-top:13.3pt;width:132.15pt;height:225.25pt;z-index:251736064;visibility:visible;mso-wrap-style:square;mso-width-percent:0;mso-height-percent:0;mso-wrap-distance-left:9pt;mso-wrap-distance-top:0;mso-wrap-distance-right:9pt;mso-wrap-distance-bottom:0;mso-position-horizontal:absolute;mso-position-horizontal-relative:text;mso-position-vertical:absolute;mso-position-vertical-relative:text;mso-width-percent:0;mso-height-percent:0;mso-width-relative:margin;mso-height-relative:margin;v-text-anchor:middle" arcsize="10923f" o:gfxdata="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" filled="f" strokecolor="#1f3763 [1604]" strokeweight="1pt">
                 <v:stroke joinstyle="miter"/>
               </v:roundrect>
             </w:pict>
@@ -4576,7 +4576,7 @@
           </mc:Choice>
           <mc:Fallback>
             <w:pict>
-              <v:oval w14:anchorId="1EEBAEDB" id="Oval 206" o:spid="_x0000_s1026" style="position:absolute;margin-left:216.65pt;margin-top:6.5pt;width:17.5pt;height:16.45pt;z-index:251834368;visibility:visible;mso-wrap-style:square;mso-width-percent:0;mso-height-percent:0;mso-wrap-distance-left:9pt;mso-wrap-distance-top:0;mso-wrap-distance-right:9pt;mso-wrap-distance-bottom:0;mso-position-horizontal:absolute;mso-position-horizontal-relative:text;mso-position-vertical:absolute;mso-position-vertical-relative:text;mso-width-percent:0;mso-height-percent:0;mso-width-relative:margin;mso-height-relative:margin;v-text-anchor:middle" o:gfxdata="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" filled="f" strokecolor="#70ad47 [3209]" strokeweight="1pt">
+              <v:oval w14:anchorId="34BA52ED" id="Oval 206" o:spid="_x0000_s1026" style="position:absolute;margin-left:216.65pt;margin-top:6.5pt;width:17.5pt;height:16.45pt;z-index:251834368;visibility:visible;mso-wrap-style:square;mso-width-percent:0;mso-height-percent:0;mso-wrap-distance-left:9pt;mso-wrap-distance-top:0;mso-wrap-distance-right:9pt;mso-wrap-distance-bottom:0;mso-position-horizontal:absolute;mso-position-horizontal-relative:text;mso-position-vertical:absolute;mso-position-vertical-relative:text;mso-width-percent:0;mso-height-percent:0;mso-width-relative:margin;mso-height-relative:margin;v-text-anchor:middle" o:gfxdata="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" filled="f" strokecolor="#70ad47 [3209]" strokeweight="1pt">
                 <v:stroke joinstyle="miter"/>
               </v:oval>
             </w:pict>
@@ -4826,7 +4826,7 @@
           </mc:Choice>
           <mc:Fallback>
             <w:pict>
-              <v:roundrect w14:anchorId="26A43B6E" id="Rounded Rectangle 65" o:spid="_x0000_s1026" style="position:absolute;margin-left:31.85pt;margin-top:2pt;width:146.45pt;height:67.35pt;z-index:251658238;visibility:visible;mso-wrap-style:square;mso-width-percent:0;mso-height-percent:0;mso-wrap-distance-left:9pt;mso-wrap-distance-top:0;mso-wrap-distance-right:9pt;mso-wrap-distance-bottom:0;mso-position-horizontal:absolute;mso-position-horizontal-relative:text;mso-position-vertical:absolute;mso-position-vertical-relative:text;mso-width-percent:0;mso-height-percent:0;mso-width-relative:margin;mso-height-relative:margin;v-text-anchor:middle" arcsize="10923f" o:gfxdata="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" filled="f" strokecolor="#ed7d31 [3205]" strokeweight="1pt">
+              <v:roundrect w14:anchorId="79EF2DB5" id="Rounded Rectangle 65" o:spid="_x0000_s1026" style="position:absolute;margin-left:31.85pt;margin-top:2pt;width:146.45pt;height:67.35pt;z-index:251658238;visibility:visible;mso-wrap-style:square;mso-width-percent:0;mso-height-percent:0;mso-wrap-distance-left:9pt;mso-wrap-distance-top:0;mso-wrap-distance-right:9pt;mso-wrap-distance-bottom:0;mso-position-horizontal:absolute;mso-position-horizontal-relative:text;mso-position-vertical:absolute;mso-position-vertical-relative:text;mso-width-percent:0;mso-height-percent:0;mso-width-relative:margin;mso-height-relative:margin;v-text-anchor:middle" arcsize="10923f" o:gfxdata="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" filled="f" strokecolor="#ed7d31 [3205]" strokeweight="1pt">
                 <v:stroke joinstyle="miter"/>
               </v:roundrect>
             </w:pict>
@@ -4904,7 +4904,7 @@
           </mc:Choice>
           <mc:Fallback>
             <w:pict>
-              <v:roundrect w14:anchorId="23F9E509" id="Rounded Rectangle 96" o:spid="_x0000_s1026" style="position:absolute;margin-left:230.4pt;margin-top:1.25pt;width:98.75pt;height:43.7pt;z-index:251760640;visibility:visible;mso-wrap-style:square;mso-wrap-distance-left:9pt;mso-wrap-distance-top:0;mso-wrap-distance-right:9pt;mso-wrap-distance-bottom:0;mso-position-horizontal:absolute;mso-position-horizontal-relative:text;mso-position-vertical:absolute;mso-position-vertical-relative:text;v-text-anchor:middle" arcsize="10923f" o:gfxdata="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" filled="f" strokecolor="#ffc000 [3207]" strokeweight="1pt">
+              <v:roundrect w14:anchorId="2E57F11D" id="Rounded Rectangle 96" o:spid="_x0000_s1026" style="position:absolute;margin-left:230.4pt;margin-top:1.25pt;width:98.75pt;height:43.7pt;z-index:251760640;visibility:visible;mso-wrap-style:square;mso-wrap-distance-left:9pt;mso-wrap-distance-top:0;mso-wrap-distance-right:9pt;mso-wrap-distance-bottom:0;mso-position-horizontal:absolute;mso-position-horizontal-relative:text;mso-position-vertical:absolute;mso-position-vertical-relative:text;v-text-anchor:middle" arcsize="10923f" o:gfxdata="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" filled="f" strokecolor="#ffc000 [3207]" strokeweight="1pt">
                 <v:stroke joinstyle="miter"/>
               </v:roundrect>
             </w:pict>
@@ -5661,7 +5661,7 @@
           </mc:Choice>
           <mc:Fallback>
             <w:pict>
-              <v:roundrect w14:anchorId="33F337D1" id="Rounded Rectangle 98" o:spid="_x0000_s1026" style="position:absolute;margin-left:231.6pt;margin-top:10.9pt;width:98.75pt;height:43.7pt;z-index:251656188;visibility:visible;mso-wrap-style:square;mso-wrap-distance-left:9pt;mso-wrap-distance-top:0;mso-wrap-distance-right:9pt;mso-wrap-distance-bottom:0;mso-position-horizontal:absolute;mso-position-horizontal-relative:text;mso-position-vertical:absolute;mso-position-vertical-relative:text;v-text-anchor:middle" arcsize="10923f" o:gfxdata="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" filled="f" strokecolor="#ffc000 [3207]" strokeweight="1pt">
+              <v:roundrect w14:anchorId="05B67C78" id="Rounded Rectangle 98" o:spid="_x0000_s1026" style="position:absolute;margin-left:231.6pt;margin-top:10.9pt;width:98.75pt;height:43.7pt;z-index:251656188;visibility:visible;mso-wrap-style:square;mso-wrap-distance-left:9pt;mso-wrap-distance-top:0;mso-wrap-distance-right:9pt;mso-wrap-distance-bottom:0;mso-position-horizontal:absolute;mso-position-horizontal-relative:text;mso-position-vertical:absolute;mso-position-vertical-relative:text;v-text-anchor:middle" arcsize="10923f" o:gfxdata="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" filled="f" strokecolor="#ffc000 [3207]" strokeweight="1pt">
                 <v:stroke joinstyle="miter"/>
               </v:roundrect>
             </w:pict>
@@ -6060,7 +6060,7 @@
           </mc:Choice>
           <mc:Fallback>
             <w:pict>
-              <v:roundrect w14:anchorId="05C16B5E" id="Rounded Rectangle 103" o:spid="_x0000_s1026" style="position:absolute;margin-left:11.3pt;margin-top:12.6pt;width:188.2pt;height:257.65pt;z-index:251653113;visibility:visible;mso-wrap-style:square;mso-width-percent:0;mso-height-percent:0;mso-wrap-distance-left:9pt;mso-wrap-distance-top:0;mso-wrap-distance-right:9pt;mso-wrap-distance-bottom:0;mso-position-horizontal:absolute;mso-position-horizontal-relative:text;mso-position-vertical:absolute;mso-position-vertical-relative:text;mso-width-percent:0;mso-height-percent:0;mso-width-relative:margin;mso-height-relative:margin;v-text-anchor:middle" arcsize="10923f" o:gfxdata="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" filled="f" strokecolor="#1f3763 [1604]" strokeweight="1pt">
+              <v:roundrect w14:anchorId="14649FEC" id="Rounded Rectangle 103" o:spid="_x0000_s1026" style="position:absolute;margin-left:11.3pt;margin-top:12.6pt;width:188.2pt;height:257.65pt;z-index:251653113;visibility:visible;mso-wrap-style:square;mso-width-percent:0;mso-height-percent:0;mso-wrap-distance-left:9pt;mso-wrap-distance-top:0;mso-wrap-distance-right:9pt;mso-wrap-distance-bottom:0;mso-position-horizontal:absolute;mso-position-horizontal-relative:text;mso-position-vertical:absolute;mso-position-vertical-relative:text;mso-width-percent:0;mso-height-percent:0;mso-width-relative:margin;mso-height-relative:margin;v-text-anchor:middle" arcsize="10923f" o:gfxdata="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" filled="f" strokecolor="#1f3763 [1604]" strokeweight="1pt">
                 <v:stroke joinstyle="miter"/>
               </v:roundrect>
             </w:pict>
@@ -6437,7 +6437,7 @@
           </mc:Choice>
           <mc:Fallback>
             <w:pict>
-              <v:oval w14:anchorId="2DD3A02B" id="Oval 207" o:spid="_x0000_s1026" style="position:absolute;margin-left:19.55pt;margin-top:7.7pt;width:17.5pt;height:16.45pt;z-index:251836416;visibility:visible;mso-wrap-style:square;mso-width-percent:0;mso-height-percent:0;mso-wrap-distance-left:9pt;mso-wrap-distance-top:0;mso-wrap-distance-right:9pt;mso-wrap-distance-bottom:0;mso-position-horizontal:absolute;mso-position-horizontal-relative:text;mso-position-vertical:absolute;mso-position-vertical-relative:text;mso-width-percent:0;mso-height-percent:0;mso-width-relative:margin;mso-height-relative:margin;v-text-anchor:middle" o:gfxdata="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" filled="f" strokecolor="#70ad47 [3209]" strokeweight="1pt">
+              <v:oval w14:anchorId="447CD887" id="Oval 207" o:spid="_x0000_s1026" style="position:absolute;margin-left:19.55pt;margin-top:7.7pt;width:17.5pt;height:16.45pt;z-index:251836416;visibility:visible;mso-wrap-style:square;mso-width-percent:0;mso-height-percent:0;mso-wrap-distance-left:9pt;mso-wrap-distance-top:0;mso-wrap-distance-right:9pt;mso-wrap-distance-bottom:0;mso-position-horizontal:absolute;mso-position-horizontal-relative:text;mso-position-vertical:absolute;mso-position-vertical-relative:text;mso-width-percent:0;mso-height-percent:0;mso-width-relative:margin;mso-height-relative:margin;v-text-anchor:middle" o:gfxdata="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" filled="f" strokecolor="#70ad47 [3209]" strokeweight="1pt">
                 <v:stroke joinstyle="miter"/>
               </v:oval>
             </w:pict>
@@ -6746,7 +6746,7 @@
           </mc:Choice>
           <mc:Fallback>
             <w:pict>
-              <v:roundrect w14:anchorId="29E14ABA" id="Rounded Rectangle 105" o:spid="_x0000_s1026" style="position:absolute;margin-left:28.8pt;margin-top:9pt;width:91.05pt;height:86.9pt;z-index:251777024;visibility:visible;mso-wrap-style:square;mso-width-percent:0;mso-height-percent:0;mso-wrap-distance-left:9pt;mso-wrap-distance-top:0;mso-wrap-distance-right:9pt;mso-wrap-distance-bottom:0;mso-position-horizontal:absolute;mso-position-horizontal-relative:text;mso-position-vertical:absolute;mso-position-vertical-relative:text;mso-width-percent:0;mso-height-percent:0;mso-width-relative:margin;mso-height-relative:margin;v-text-anchor:middle" arcsize="10923f" o:gfxdata="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" filled="f" strokecolor="#1f3763 [1604]" strokeweight="1pt">
+              <v:roundrect w14:anchorId="434E55FC" id="Rounded Rectangle 105" o:spid="_x0000_s1026" style="position:absolute;margin-left:28.8pt;margin-top:9pt;width:91.05pt;height:86.9pt;z-index:251777024;visibility:visible;mso-wrap-style:square;mso-width-percent:0;mso-height-percent:0;mso-wrap-distance-left:9pt;mso-wrap-distance-top:0;mso-wrap-distance-right:9pt;mso-wrap-distance-bottom:0;mso-position-horizontal:absolute;mso-position-horizontal-relative:text;mso-position-vertical:absolute;mso-position-vertical-relative:text;mso-width-percent:0;mso-height-percent:0;mso-width-relative:margin;mso-height-relative:margin;v-text-anchor:middle" arcsize="10923f" o:gfxdata="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" filled="f" strokecolor="#1f3763 [1604]" strokeweight="1pt">
                 <v:stroke joinstyle="miter"/>
               </v:roundrect>
             </w:pict>
@@ -6943,7 +6943,7 @@
           </mc:Choice>
           <mc:Fallback>
             <w:pict>
-              <v:rect w14:anchorId="63D8E576" id="Rectangle 107" o:spid="_x0000_s1026" style="position:absolute;margin-left:135.75pt;margin-top:14.15pt;width:33.95pt;height:25.65pt;z-index:251780096;visibility:visible;mso-wrap-style:square;mso-width-percent:0;mso-height-percent:0;mso-wrap-distance-left:9pt;mso-wrap-distance-top:0;mso-wrap-distance-right:9pt;mso-wrap-distance-bottom:0;mso-position-horizontal:absolute;mso-position-horizontal-relative:text;mso-position-vertical:absolute;mso-position-vertical-relative:text;mso-width-percent:0;mso-height-percent:0;mso-width-relative:margin;mso-height-relative:margin;v-text-anchor:middle" o:gfxdata="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" fillcolor="#f7caac [1301]" strokecolor="#f7caac [1301]" strokeweight="1pt"/>
+              <v:rect w14:anchorId="628541D6" id="Rectangle 107" o:spid="_x0000_s1026" style="position:absolute;margin-left:135.75pt;margin-top:14.15pt;width:33.95pt;height:25.65pt;z-index:251780096;visibility:visible;mso-wrap-style:square;mso-width-percent:0;mso-height-percent:0;mso-wrap-distance-left:9pt;mso-wrap-distance-top:0;mso-wrap-distance-right:9pt;mso-wrap-distance-bottom:0;mso-position-horizontal:absolute;mso-position-horizontal-relative:text;mso-position-vertical:absolute;mso-position-vertical-relative:text;mso-width-percent:0;mso-height-percent:0;mso-width-relative:margin;mso-height-relative:margin;v-text-anchor:middle" o:gfxdata="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" fillcolor="#f7caac [1301]" strokecolor="#f7caac [1301]" strokeweight="1pt"/>
             </w:pict>
           </mc:Fallback>
         </mc:AlternateContent>
@@ -7009,7 +7009,7 @@
           </mc:Choice>
           <mc:Fallback>
             <w:pict>
-              <v:shapetype w14:anchorId="10CFA73B" id="_x0000_t32" coordsize="21600,21600" o:spt="32" o:oned="t" path="m,l21600,21600e" filled="f">
+              <v:shapetype w14:anchorId="3D2FDE3A" id="_x0000_t32" coordsize="21600,21600" o:spt="32" o:oned="t" path="m,l21600,21600e" filled="f">
                 <v:path arrowok="t" fillok="f" o:connecttype="none"/>
                 <o:lock v:ext="edit" shapetype="t"/>
               </v:shapetype>
@@ -7095,7 +7095,7 @@
           </mc:Choice>
           <mc:Fallback>
             <w:pict>
-              <v:shape w14:anchorId="2F91D4F0" id="Right Arrow 202" o:spid="_x0000_s1026" type="#_x0000_t13" style="position:absolute;margin-left:195.4pt;margin-top:9.45pt;width:18pt;height:22.15pt;rotation:180;z-index:251827200;visibility:visible;mso-wrap-style:square;mso-width-percent:0;mso-height-percent:0;mso-wrap-distance-left:9pt;mso-wrap-distance-top:0;mso-wrap-distance-right:9pt;mso-wrap-distance-bottom:0;mso-position-horizontal:absolute;mso-position-horizontal-relative:text;mso-position-vertical:absolute;mso-position-vertical-relative:text;mso-width-percent:0;mso-height-percent:0;mso-width-relative:margin;mso-height-relative:margin;v-text-anchor:middle" o:gfxdata="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" adj="10800" fillcolor="#c5e0b3 [1305]" strokecolor="#1f3763 [1604]" strokeweight="1pt"/>
+              <v:shape w14:anchorId="2ADADD53" id="Right Arrow 202" o:spid="_x0000_s1026" type="#_x0000_t13" style="position:absolute;margin-left:195.4pt;margin-top:9.45pt;width:18pt;height:22.15pt;rotation:180;z-index:251827200;visibility:visible;mso-wrap-style:square;mso-width-percent:0;mso-height-percent:0;mso-wrap-distance-left:9pt;mso-wrap-distance-top:0;mso-wrap-distance-right:9pt;mso-wrap-distance-bottom:0;mso-position-horizontal:absolute;mso-position-horizontal-relative:text;mso-position-vertical:absolute;mso-position-vertical-relative:text;mso-width-percent:0;mso-height-percent:0;mso-width-relative:margin;mso-height-relative:margin;v-text-anchor:middle" o:gfxdata="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" adj="10800" fillcolor="#c5e0b3 [1305]" strokecolor="#1f3763 [1604]" strokeweight="1pt"/>
             </w:pict>
           </mc:Fallback>
         </mc:AlternateContent>
@@ -7467,7 +7467,7 @@
           </mc:Choice>
           <mc:Fallback>
             <w:pict>
-              <v:roundrect w14:anchorId="2546F2B7" id="Rounded Rectangle 99" o:spid="_x0000_s1026" style="position:absolute;margin-left:232.6pt;margin-top:13.25pt;width:98.75pt;height:43.7pt;z-index:251651063;visibility:visible;mso-wrap-style:square;mso-wrap-distance-left:9pt;mso-wrap-distance-top:0;mso-wrap-distance-right:9pt;mso-wrap-distance-bottom:0;mso-position-horizontal:absolute;mso-position-horizontal-relative:text;mso-position-vertical:absolute;mso-position-vertical-relative:text;v-text-anchor:middle" arcsize="10923f" o:gfxdata="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" filled="f" strokecolor="#ffc000 [3207]" strokeweight="1pt">
+              <v:roundrect w14:anchorId="40516724" id="Rounded Rectangle 99" o:spid="_x0000_s1026" style="position:absolute;margin-left:232.6pt;margin-top:13.25pt;width:98.75pt;height:43.7pt;z-index:251651063;visibility:visible;mso-wrap-style:square;mso-wrap-distance-left:9pt;mso-wrap-distance-top:0;mso-wrap-distance-right:9pt;mso-wrap-distance-bottom:0;mso-position-horizontal:absolute;mso-position-horizontal-relative:text;mso-position-vertical:absolute;mso-position-vertical-relative:text;v-text-anchor:middle" arcsize="10923f" o:gfxdata="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" filled="f" strokecolor="#ffc000 [3207]" strokeweight="1pt">
                 <v:stroke joinstyle="miter"/>
               </v:roundrect>
             </w:pict>
@@ -7847,7 +7847,7 @@
           </mc:Choice>
           <mc:Fallback>
             <w:pict>
-              <v:shape w14:anchorId="0AD990D3" id="Straight Arrow Connector 215" o:spid="_x0000_s1026" type="#_x0000_t32" style="position:absolute;margin-left:119.85pt;margin-top:14.6pt;width:49.5pt;height:.3pt;flip:x;z-index:251851776;visibility:visible;mso-wrap-style:square;mso-width-percent:0;mso-height-percent:0;mso-wrap-distance-left:9pt;mso-wrap-distance-top:0;mso-wrap-distance-right:9pt;mso-wrap-distance-bottom:0;mso-position-horizontal:absolute;mso-position-horizontal-relative:text;mso-position-vertical:absolute;mso-position-vertical-relative:text;mso-width-percent:0;mso-height-percent:0;mso-width-relative:margin;mso-height-relative:margin" o:gfxdata="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" strokecolor="#4472c4 [3204]" strokeweight=".5pt">
+              <v:shape w14:anchorId="7575847F" id="Straight Arrow Connector 215" o:spid="_x0000_s1026" type="#_x0000_t32" style="position:absolute;margin-left:119.85pt;margin-top:14.6pt;width:49.5pt;height:.3pt;flip:x;z-index:251851776;visibility:visible;mso-wrap-style:square;mso-width-percent:0;mso-height-percent:0;mso-wrap-distance-left:9pt;mso-wrap-distance-top:0;mso-wrap-distance-right:9pt;mso-wrap-distance-bottom:0;mso-position-horizontal:absolute;mso-position-horizontal-relative:text;mso-position-vertical:absolute;mso-position-vertical-relative:text;mso-width-percent:0;mso-height-percent:0;mso-width-relative:margin;mso-height-relative:margin" o:gfxdata="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" strokecolor="#4472c4 [3204]" strokeweight=".5pt">
                 <v:stroke endarrow="block" joinstyle="miter"/>
               </v:shape>
             </w:pict>
@@ -8408,7 +8408,7 @@
           </mc:Choice>
           <mc:Fallback>
             <w:pict>
-              <v:roundrect w14:anchorId="638C1248" id="Rounded Rectangle 228" o:spid="_x0000_s1026" style="position:absolute;margin-left:258.45pt;margin-top:77.4pt;width:75.75pt;height:100pt;z-index:251869184;visibility:visible;mso-wrap-style:square;mso-width-percent:0;mso-height-percent:0;mso-wrap-distance-left:9pt;mso-wrap-distance-top:0;mso-wrap-distance-right:9pt;mso-wrap-distance-bottom:0;mso-position-horizontal:absolute;mso-position-horizontal-relative:text;mso-position-vertical:absolute;mso-position-vertical-relative:text;mso-width-percent:0;mso-height-percent:0;mso-width-relative:margin;mso-height-relative:margin;v-text-anchor:middle" arcsize="10923f" o:gfxdata="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" filled="f" strokecolor="#1f3763 [1604]" strokeweight="1pt">
+              <v:roundrect w14:anchorId="75C4FFFF" id="Rounded Rectangle 228" o:spid="_x0000_s1026" style="position:absolute;margin-left:258.45pt;margin-top:77.4pt;width:75.75pt;height:100pt;z-index:251869184;visibility:visible;mso-wrap-style:square;mso-width-percent:0;mso-height-percent:0;mso-wrap-distance-left:9pt;mso-wrap-distance-top:0;mso-wrap-distance-right:9pt;mso-wrap-distance-bottom:0;mso-position-horizontal:absolute;mso-position-horizontal-relative:text;mso-position-vertical:absolute;mso-position-vertical-relative:text;mso-width-percent:0;mso-height-percent:0;mso-width-relative:margin;mso-height-relative:margin;v-text-anchor:middle" arcsize="10923f" o:gfxdata="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" filled="f" strokecolor="#1f3763 [1604]" strokeweight="1pt">
                 <v:stroke joinstyle="miter"/>
               </v:roundrect>
             </w:pict>
@@ -8540,7 +8540,7 @@
           </mc:Choice>
           <mc:Fallback>
             <w:pict>
-              <v:shape w14:anchorId="7C4F2916" id="Straight Arrow Connector 227" o:spid="_x0000_s1026" type="#_x0000_t32" style="position:absolute;margin-left:235.4pt;margin-top:149.65pt;width:18pt;height:.25pt;flip:y;z-index:251867136;visibility:visible;mso-wrap-style:square;mso-width-percent:0;mso-height-percent:0;mso-wrap-distance-left:9pt;mso-wrap-distance-top:0;mso-wrap-distance-right:9pt;mso-wrap-distance-bottom:0;mso-position-horizontal:absolute;mso-position-horizontal-relative:text;mso-position-vertical:absolute;mso-position-vertical-relative:text;mso-width-percent:0;mso-height-percent:0;mso-width-relative:margin;mso-height-relative:margin" o:gfxdata="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" strokecolor="#4472c4 [3204]" strokeweight=".5pt">
+              <v:shape w14:anchorId="00BA9402" id="Straight Arrow Connector 227" o:spid="_x0000_s1026" type="#_x0000_t32" style="position:absolute;margin-left:235.4pt;margin-top:149.65pt;width:18pt;height:.25pt;flip:y;z-index:251867136;visibility:visible;mso-wrap-style:square;mso-width-percent:0;mso-height-percent:0;mso-wrap-distance-left:9pt;mso-wrap-distance-top:0;mso-wrap-distance-right:9pt;mso-wrap-distance-bottom:0;mso-position-horizontal:absolute;mso-position-horizontal-relative:text;mso-position-vertical:absolute;mso-position-vertical-relative:text;mso-width-percent:0;mso-height-percent:0;mso-width-relative:margin;mso-height-relative:margin" o:gfxdata="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" strokecolor="#4472c4 [3204]" strokeweight=".5pt">
                 <v:stroke endarrow="block" joinstyle="miter"/>
               </v:shape>
             </w:pict>
@@ -8612,7 +8612,7 @@
           </mc:Choice>
           <mc:Fallback>
             <w:pict>
-              <v:shape w14:anchorId="45C0EECF" id="Straight Arrow Connector 226" o:spid="_x0000_s1026" type="#_x0000_t32" style="position:absolute;margin-left:235.9pt;margin-top:129.25pt;width:18pt;height:.25pt;flip:y;z-index:251865088;visibility:visible;mso-wrap-style:square;mso-width-percent:0;mso-height-percent:0;mso-wrap-distance-left:9pt;mso-wrap-distance-top:0;mso-wrap-distance-right:9pt;mso-wrap-distance-bottom:0;mso-position-horizontal:absolute;mso-position-horizontal-relative:text;mso-position-vertical:absolute;mso-position-vertical-relative:text;mso-width-percent:0;mso-height-percent:0;mso-width-relative:margin;mso-height-relative:margin" o:gfxdata="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" strokecolor="#4472c4 [3204]" strokeweight=".5pt">
+              <v:shape w14:anchorId="666447FE" id="Straight Arrow Connector 226" o:spid="_x0000_s1026" type="#_x0000_t32" style="position:absolute;margin-left:235.9pt;margin-top:129.25pt;width:18pt;height:.25pt;flip:y;z-index:251865088;visibility:visible;mso-wrap-style:square;mso-width-percent:0;mso-height-percent:0;mso-wrap-distance-left:9pt;mso-wrap-distance-top:0;mso-wrap-distance-right:9pt;mso-wrap-distance-bottom:0;mso-position-horizontal:absolute;mso-position-horizontal-relative:text;mso-position-vertical:absolute;mso-position-vertical-relative:text;mso-width-percent:0;mso-height-percent:0;mso-width-relative:margin;mso-height-relative:margin" o:gfxdata="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" strokecolor="#4472c4 [3204]" strokeweight=".5pt">
                 <v:stroke endarrow="block" joinstyle="miter"/>
               </v:shape>
             </w:pict>
@@ -8684,7 +8684,7 @@
           </mc:Choice>
           <mc:Fallback>
             <w:pict>
-              <v:shape w14:anchorId="735392A0" id="Straight Arrow Connector 225" o:spid="_x0000_s1026" type="#_x0000_t32" style="position:absolute;margin-left:234.8pt;margin-top:109.05pt;width:18pt;height:.25pt;flip:y;z-index:251863040;visibility:visible;mso-wrap-style:square;mso-width-percent:0;mso-height-percent:0;mso-wrap-distance-left:9pt;mso-wrap-distance-top:0;mso-wrap-distance-right:9pt;mso-wrap-distance-bottom:0;mso-position-horizontal:absolute;mso-position-horizontal-relative:text;mso-position-vertical:absolute;mso-position-vertical-relative:text;mso-width-percent:0;mso-height-percent:0;mso-width-relative:margin;mso-height-relative:margin" o:gfxdata="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" strokecolor="#4472c4 [3204]" strokeweight=".5pt">
+              <v:shape w14:anchorId="6C2B0F5A" id="Straight Arrow Connector 225" o:spid="_x0000_s1026" type="#_x0000_t32" style="position:absolute;margin-left:234.8pt;margin-top:109.05pt;width:18pt;height:.25pt;flip:y;z-index:251863040;visibility:visible;mso-wrap-style:square;mso-width-percent:0;mso-height-percent:0;mso-wrap-distance-left:9pt;mso-wrap-distance-top:0;mso-wrap-distance-right:9pt;mso-wrap-distance-bottom:0;mso-position-horizontal:absolute;mso-position-horizontal-relative:text;mso-position-vertical:absolute;mso-position-vertical-relative:text;mso-width-percent:0;mso-height-percent:0;mso-width-relative:margin;mso-height-relative:margin" o:gfxdata="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" strokecolor="#4472c4 [3204]" strokeweight=".5pt">
                 <v:stroke endarrow="block" joinstyle="miter"/>
               </v:shape>
             </w:pict>
@@ -8756,7 +8756,7 @@
           </mc:Choice>
           <mc:Fallback>
             <w:pict>
-              <v:shape w14:anchorId="3DB73D33" id="Straight Arrow Connector 224" o:spid="_x0000_s1026" type="#_x0000_t32" style="position:absolute;margin-left:234.95pt;margin-top:91.1pt;width:18pt;height:.25pt;flip:y;z-index:251860992;visibility:visible;mso-wrap-style:square;mso-width-percent:0;mso-height-percent:0;mso-wrap-distance-left:9pt;mso-wrap-distance-top:0;mso-wrap-distance-right:9pt;mso-wrap-distance-bottom:0;mso-position-horizontal:absolute;mso-position-horizontal-relative:text;mso-position-vertical:absolute;mso-position-vertical-relative:text;mso-width-percent:0;mso-height-percent:0;mso-width-relative:margin;mso-height-relative:margin" o:gfxdata="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" strokecolor="#4472c4 [3204]" strokeweight=".5pt">
+              <v:shape w14:anchorId="6C80579A" id="Straight Arrow Connector 224" o:spid="_x0000_s1026" type="#_x0000_t32" style="position:absolute;margin-left:234.95pt;margin-top:91.1pt;width:18pt;height:.25pt;flip:y;z-index:251860992;visibility:visible;mso-wrap-style:square;mso-width-percent:0;mso-height-percent:0;mso-wrap-distance-left:9pt;mso-wrap-distance-top:0;mso-wrap-distance-right:9pt;mso-wrap-distance-bottom:0;mso-position-horizontal:absolute;mso-position-horizontal-relative:text;mso-position-vertical:absolute;mso-position-vertical-relative:text;mso-width-percent:0;mso-height-percent:0;mso-width-relative:margin;mso-height-relative:margin" o:gfxdata="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" strokecolor="#4472c4 [3204]" strokeweight=".5pt">
                 <v:stroke endarrow="block" joinstyle="miter"/>
               </v:shape>
             </w:pict>
@@ -9007,7 +9007,7 @@
           </mc:Choice>
           <mc:Fallback>
             <w:pict>
-              <v:shape w14:anchorId="0CACED1C" id="Straight Arrow Connector 223" o:spid="_x0000_s1026" type="#_x0000_t32" style="position:absolute;margin-left:103.3pt;margin-top:122pt;width:51.95pt;height:.15pt;z-index:251858944;visibility:visible;mso-wrap-style:square;mso-width-percent:0;mso-height-percent:0;mso-wrap-distance-left:9pt;mso-wrap-distance-top:0;mso-wrap-distance-right:9pt;mso-wrap-distance-bottom:0;mso-position-horizontal:absolute;mso-position-horizontal-relative:text;mso-position-vertical:absolute;mso-position-vertical-relative:text;mso-width-percent:0;mso-height-percent:0;mso-width-relative:margin;mso-height-relative:margin" o:gfxdata="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" strokecolor="#4472c4 [3204]" strokeweight=".5pt">
+              <v:shape w14:anchorId="19D802AF" id="Straight Arrow Connector 223" o:spid="_x0000_s1026" type="#_x0000_t32" style="position:absolute;margin-left:103.3pt;margin-top:122pt;width:51.95pt;height:.15pt;z-index:251858944;visibility:visible;mso-wrap-style:square;mso-width-percent:0;mso-height-percent:0;mso-wrap-distance-left:9pt;mso-wrap-distance-top:0;mso-wrap-distance-right:9pt;mso-wrap-distance-bottom:0;mso-position-horizontal:absolute;mso-position-horizontal-relative:text;mso-position-vertical:absolute;mso-position-vertical-relative:text;mso-width-percent:0;mso-height-percent:0;mso-width-relative:margin;mso-height-relative:margin" o:gfxdata="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" strokecolor="#4472c4 [3204]" strokeweight=".5pt">
                 <v:stroke endarrow="block" joinstyle="miter"/>
               </v:shape>
             </w:pict>
@@ -9079,7 +9079,7 @@
           </mc:Choice>
           <mc:Fallback>
             <w:pict>
-              <v:shape w14:anchorId="4E757588" id="Straight Arrow Connector 222" o:spid="_x0000_s1026" type="#_x0000_t32" style="position:absolute;margin-left:65.3pt;margin-top:82.4pt;width:.25pt;height:15.4pt;flip:x;z-index:251856896;visibility:visible;mso-wrap-style:square;mso-width-percent:0;mso-height-percent:0;mso-wrap-distance-left:9pt;mso-wrap-distance-top:0;mso-wrap-distance-right:9pt;mso-wrap-distance-bottom:0;mso-position-horizontal:absolute;mso-position-horizontal-relative:text;mso-position-vertical:absolute;mso-position-vertical-relative:text;mso-width-percent:0;mso-height-percent:0;mso-width-relative:margin;mso-height-relative:margin" o:gfxdata="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" strokecolor="#4472c4 [3204]" strokeweight=".5pt">
+              <v:shape w14:anchorId="00468708" id="Straight Arrow Connector 222" o:spid="_x0000_s1026" type="#_x0000_t32" style="position:absolute;margin-left:65.3pt;margin-top:82.4pt;width:.25pt;height:15.4pt;flip:x;z-index:251856896;visibility:visible;mso-wrap-style:square;mso-width-percent:0;mso-height-percent:0;mso-wrap-distance-left:9pt;mso-wrap-distance-top:0;mso-wrap-distance-right:9pt;mso-wrap-distance-bottom:0;mso-position-horizontal:absolute;mso-position-horizontal-relative:text;mso-position-vertical:absolute;mso-position-vertical-relative:text;mso-width-percent:0;mso-height-percent:0;mso-width-relative:margin;mso-height-relative:margin" o:gfxdata="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" strokecolor="#4472c4 [3204]" strokeweight=".5pt">
                 <v:stroke endarrow="block" joinstyle="miter"/>
               </v:shape>
             </w:pict>
@@ -9151,7 +9151,7 @@
           </mc:Choice>
           <mc:Fallback>
             <w:pict>
-              <v:shape w14:anchorId="07FFC081" id="Straight Arrow Connector 221" o:spid="_x0000_s1026" type="#_x0000_t32" style="position:absolute;margin-left:72.85pt;margin-top:37.1pt;width:.2pt;height:11pt;flip:x;z-index:251854848;visibility:visible;mso-wrap-style:square;mso-width-percent:0;mso-height-percent:0;mso-wrap-distance-left:9pt;mso-wrap-distance-top:0;mso-wrap-distance-right:9pt;mso-wrap-distance-bottom:0;mso-position-horizontal:absolute;mso-position-horizontal-relative:text;mso-position-vertical:absolute;mso-position-vertical-relative:text;mso-width-percent:0;mso-height-percent:0;mso-width-relative:margin;mso-height-relative:margin" o:gfxdata="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" strokecolor="#4472c4 [3204]" strokeweight=".5pt">
+              <v:shape w14:anchorId="0372214C" id="Straight Arrow Connector 221" o:spid="_x0000_s1026" type="#_x0000_t32" style="position:absolute;margin-left:72.85pt;margin-top:37.1pt;width:.2pt;height:11pt;flip:x;z-index:251854848;visibility:visible;mso-wrap-style:square;mso-width-percent:0;mso-height-percent:0;mso-wrap-distance-left:9pt;mso-wrap-distance-top:0;mso-wrap-distance-right:9pt;mso-wrap-distance-bottom:0;mso-position-horizontal:absolute;mso-position-horizontal-relative:text;mso-position-vertical:absolute;mso-position-vertical-relative:text;mso-width-percent:0;mso-height-percent:0;mso-width-relative:margin;mso-height-relative:margin" o:gfxdata="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" strokecolor="#4472c4 [3204]" strokeweight=".5pt">
                 <v:stroke endarrow="block" joinstyle="miter"/>
               </v:shape>
             </w:pict>
@@ -9223,7 +9223,7 @@
           </mc:Choice>
           <mc:Fallback>
             <w:pict>
-              <v:shape w14:anchorId="1B6807BC" id="Straight Arrow Connector 216" o:spid="_x0000_s1026" type="#_x0000_t32" style="position:absolute;margin-left:119.9pt;margin-top:19.95pt;width:15.9pt;height:.25pt;flip:x y;z-index:251853824;visibility:visible;mso-wrap-style:square;mso-width-percent:0;mso-height-percent:0;mso-wrap-distance-left:9pt;mso-wrap-distance-top:0;mso-wrap-distance-right:9pt;mso-wrap-distance-bottom:0;mso-position-horizontal:absolute;mso-position-horizontal-relative:text;mso-position-vertical:absolute;mso-position-vertical-relative:text;mso-width-percent:0;mso-height-percent:0;mso-width-relative:margin;mso-height-relative:margin" o:gfxdata="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" strokecolor="#4472c4 [3204]" strokeweight=".5pt">
+              <v:shape w14:anchorId="1F4D62F1" id="Straight Arrow Connector 216" o:spid="_x0000_s1026" type="#_x0000_t32" style="position:absolute;margin-left:119.9pt;margin-top:19.95pt;width:15.9pt;height:.25pt;flip:x y;z-index:251853824;visibility:visible;mso-wrap-style:square;mso-width-percent:0;mso-height-percent:0;mso-wrap-distance-left:9pt;mso-wrap-distance-top:0;mso-wrap-distance-right:9pt;mso-wrap-distance-bottom:0;mso-position-horizontal:absolute;mso-position-horizontal-relative:text;mso-position-vertical:absolute;mso-position-vertical-relative:text;mso-width-percent:0;mso-height-percent:0;mso-width-relative:margin;mso-height-relative:margin" o:gfxdata="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" strokecolor="#4472c4 [3204]" strokeweight=".5pt">
                 <v:stroke endarrow="block" joinstyle="miter"/>
               </v:shape>
             </w:pict>
@@ -9414,7 +9414,7 @@
           </mc:Choice>
           <mc:Fallback>
             <w:pict>
-              <v:oval w14:anchorId="5931AA79" id="Oval 208" o:spid="_x0000_s1026" style="position:absolute;margin-left:219.75pt;margin-top:60.1pt;width:17.5pt;height:16.45pt;z-index:251838464;visibility:visible;mso-wrap-style:square;mso-width-percent:0;mso-height-percent:0;mso-wrap-distance-left:9pt;mso-wrap-distance-top:0;mso-wrap-distance-right:9pt;mso-wrap-distance-bottom:0;mso-position-horizontal:absolute;mso-position-horizontal-relative:text;mso-position-vertical:absolute;mso-position-vertical-relative:text;mso-width-percent:0;mso-height-percent:0;mso-width-relative:margin;mso-height-relative:margin;v-text-anchor:middle" o:gfxdata="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" filled="f" strokecolor="#70ad47 [3209]" strokeweight="1pt">
+              <v:oval w14:anchorId="2F493065" id="Oval 208" o:spid="_x0000_s1026" style="position:absolute;margin-left:219.75pt;margin-top:60.1pt;width:17.5pt;height:16.45pt;z-index:251838464;visibility:visible;mso-wrap-style:square;mso-width-percent:0;mso-height-percent:0;mso-wrap-distance-left:9pt;mso-wrap-distance-top:0;mso-wrap-distance-right:9pt;mso-wrap-distance-bottom:0;mso-position-horizontal:absolute;mso-position-horizontal-relative:text;mso-position-vertical:absolute;mso-position-vertical-relative:text;mso-width-percent:0;mso-height-percent:0;mso-width-relative:margin;mso-height-relative:margin;v-text-anchor:middle" o:gfxdata="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" filled="f" strokecolor="#70ad47 [3209]" strokeweight="1pt">
                 <v:stroke joinstyle="miter"/>
               </v:oval>
             </w:pict>
@@ -9496,7 +9496,7 @@
           </mc:Choice>
           <mc:Fallback>
             <w:pict>
-              <v:shape w14:anchorId="737DAC2A" id="Right Arrow 203" o:spid="_x0000_s1026" type="#_x0000_t13" style="position:absolute;margin-left:195.15pt;margin-top:101.7pt;width:18pt;height:22.15pt;z-index:251829248;visibility:visible;mso-wrap-style:square;mso-width-percent:0;mso-height-percent:0;mso-wrap-distance-left:9pt;mso-wrap-distance-top:0;mso-wrap-distance-right:9pt;mso-wrap-distance-bottom:0;mso-position-horizontal:absolute;mso-position-horizontal-relative:text;mso-position-vertical:absolute;mso-position-vertical-relative:text;mso-width-percent:0;mso-height-percent:0;mso-width-relative:margin;mso-height-relative:margin;v-text-anchor:middle" o:gfxdata="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" adj="10800" fillcolor="#c5e0b3 [1305]" strokecolor="#1f3763 [1604]" strokeweight="1pt"/>
+              <v:shape w14:anchorId="7157A329" id="Right Arrow 203" o:spid="_x0000_s1026" type="#_x0000_t13" style="position:absolute;margin-left:195.15pt;margin-top:101.7pt;width:18pt;height:22.15pt;z-index:251829248;visibility:visible;mso-wrap-style:square;mso-width-percent:0;mso-height-percent:0;mso-wrap-distance-left:9pt;mso-wrap-distance-top:0;mso-wrap-distance-right:9pt;mso-wrap-distance-bottom:0;mso-position-horizontal:absolute;mso-position-horizontal-relative:text;mso-position-vertical:absolute;mso-position-vertical-relative:text;mso-width-percent:0;mso-height-percent:0;mso-width-relative:margin;mso-height-relative:margin;v-text-anchor:middle" o:gfxdata="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" adj="10800" fillcolor="#c5e0b3 [1305]" strokecolor="#1f3763 [1604]" strokeweight="1pt"/>
             </w:pict>
           </mc:Fallback>
         </mc:AlternateContent>
@@ -9628,7 +9628,7 @@
           </mc:Choice>
           <mc:Fallback>
             <w:pict>
-              <v:roundrect w14:anchorId="07AA60F9" id="Rounded Rectangle 182" o:spid="_x0000_s1026" style="position:absolute;margin-left:211.9pt;margin-top:53.75pt;width:132.15pt;height:131.65pt;z-index:251808768;visibility:visible;mso-wrap-style:square;mso-width-percent:0;mso-height-percent:0;mso-wrap-distance-left:9pt;mso-wrap-distance-top:0;mso-wrap-distance-right:9pt;mso-wrap-distance-bottom:0;mso-position-horizontal:absolute;mso-position-horizontal-relative:text;mso-position-vertical:absolute;mso-position-vertical-relative:text;mso-width-percent:0;mso-height-percent:0;mso-width-relative:margin;mso-height-relative:margin;v-text-anchor:middle" arcsize="10923f" o:gfxdata="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" filled="f" strokecolor="#1f3763 [1604]" strokeweight="1pt">
+              <v:roundrect w14:anchorId="464237E9" id="Rounded Rectangle 182" o:spid="_x0000_s1026" style="position:absolute;margin-left:211.9pt;margin-top:53.75pt;width:132.15pt;height:131.65pt;z-index:251808768;visibility:visible;mso-wrap-style:square;mso-width-percent:0;mso-height-percent:0;mso-wrap-distance-left:9pt;mso-wrap-distance-top:0;mso-wrap-distance-right:9pt;mso-wrap-distance-bottom:0;mso-position-horizontal:absolute;mso-position-horizontal-relative:text;mso-position-vertical:absolute;mso-position-vertical-relative:text;mso-width-percent:0;mso-height-percent:0;mso-width-relative:margin;mso-height-relative:margin;v-text-anchor:middle" arcsize="10923f" o:gfxdata="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" filled="f" strokecolor="#1f3763 [1604]" strokeweight="1pt">
                 <v:stroke joinstyle="miter"/>
               </v:roundrect>
             </w:pict>
@@ -9981,7 +9981,7 @@
           </mc:Choice>
           <mc:Fallback>
             <w:pict>
-              <v:roundrect w14:anchorId="6458C3EF" id="Rounded Rectangle 122" o:spid="_x0000_s1026" style="position:absolute;margin-left:29.3pt;margin-top:48.1pt;width:154.95pt;height:34.35pt;z-index:251654138;visibility:visible;mso-wrap-style:square;mso-width-percent:0;mso-height-percent:0;mso-wrap-distance-left:9pt;mso-wrap-distance-top:0;mso-wrap-distance-right:9pt;mso-wrap-distance-bottom:0;mso-position-horizontal:absolute;mso-position-horizontal-relative:text;mso-position-vertical:absolute;mso-position-vertical-relative:text;mso-width-percent:0;mso-height-percent:0;mso-width-relative:margin;mso-height-relative:margin;v-text-anchor:middle" arcsize="10923f" o:gfxdata="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" filled="f" strokecolor="#1f3763 [1604]" strokeweight="1pt">
+              <v:roundrect w14:anchorId="4D1AB3B9" id="Rounded Rectangle 122" o:spid="_x0000_s1026" style="position:absolute;margin-left:29.3pt;margin-top:48.1pt;width:154.95pt;height:34.35pt;z-index:251654138;visibility:visible;mso-wrap-style:square;mso-width-percent:0;mso-height-percent:0;mso-wrap-distance-left:9pt;mso-wrap-distance-top:0;mso-wrap-distance-right:9pt;mso-wrap-distance-bottom:0;mso-position-horizontal:absolute;mso-position-horizontal-relative:text;mso-position-vertical:absolute;mso-position-vertical-relative:text;mso-width-percent:0;mso-height-percent:0;mso-width-relative:margin;mso-height-relative:margin;v-text-anchor:middle" arcsize="10923f" o:gfxdata="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" filled="f" strokecolor="#1f3763 [1604]" strokeweight="1pt">
                 <v:stroke joinstyle="miter"/>
               </v:roundrect>
             </w:pict>
@@ -10237,7 +10237,7 @@
           </mc:Choice>
           <mc:Fallback>
             <w:pict>
-              <v:roundrect w14:anchorId="6E3CCA00" id="Rounded Rectangle 123" o:spid="_x0000_s1026" style="position:absolute;margin-left:28.85pt;margin-top:97.85pt;width:74.5pt;height:47.3pt;z-index:251798528;visibility:visible;mso-wrap-style:square;mso-width-percent:0;mso-height-percent:0;mso-wrap-distance-left:9pt;mso-wrap-distance-top:0;mso-wrap-distance-right:9pt;mso-wrap-distance-bottom:0;mso-position-horizontal:absolute;mso-position-horizontal-relative:text;mso-position-vertical:absolute;mso-position-vertical-relative:text;mso-width-percent:0;mso-height-percent:0;mso-width-relative:margin;mso-height-relative:margin;v-text-anchor:middle" arcsize="10923f" o:gfxdata="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" filled="f" strokecolor="#1f3763 [1604]" strokeweight="1pt">
+              <v:roundrect w14:anchorId="07A4F71B" id="Rounded Rectangle 123" o:spid="_x0000_s1026" style="position:absolute;margin-left:28.85pt;margin-top:97.85pt;width:74.5pt;height:47.3pt;z-index:251798528;visibility:visible;mso-wrap-style:square;mso-width-percent:0;mso-height-percent:0;mso-wrap-distance-left:9pt;mso-wrap-distance-top:0;mso-wrap-distance-right:9pt;mso-wrap-distance-bottom:0;mso-position-horizontal:absolute;mso-position-horizontal-relative:text;mso-position-vertical:absolute;mso-position-vertical-relative:text;mso-width-percent:0;mso-height-percent:0;mso-width-relative:margin;mso-height-relative:margin;v-text-anchor:middle" arcsize="10923f" o:gfxdata="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" filled="f" strokecolor="#1f3763 [1604]" strokeweight="1pt">
                 <v:stroke joinstyle="miter"/>
               </v:roundrect>
             </w:pict>

</xml_diff>